<commit_message>
work in progress for post Winter
</commit_message>
<xml_diff>
--- a/JinwooKimResume.docx
+++ b/JinwooKimResume.docx
@@ -21,7 +21,7 @@
           <w:sz w:val="48"/>
           <w:szCs w:val="48"/>
         </w:rPr>
-        <w:t>Jinwoo Jacob Kim</w:t>
+        <w:t>Jinwoo Kim</w:t>
       </w:r>
     </w:p>
     <w:p>
@@ -34,6 +34,8 @@
           <w:szCs w:val="24"/>
         </w:rPr>
       </w:pPr>
+      <w:bookmarkStart w:id="0" w:name="_GoBack"/>
+      <w:bookmarkEnd w:id="0"/>
       <w:r>
         <w:rPr>
           <w:rFonts w:eastAsia="Times New Roman"/>
@@ -41,7 +43,7 @@
           <w:sz w:val="24"/>
           <w:szCs w:val="24"/>
         </w:rPr>
-        <w:t xml:space="preserve">5083 Brendlynn Dr., Suwanee, GA 30024 | (404) 482-9138 | </w:t>
+        <w:t xml:space="preserve">Suwanee, GA 30024 | (404) 482-9138 | </w:t>
       </w:r>
       <w:r>
         <w:rPr>
@@ -51,26 +53,6 @@
           <w:szCs w:val="24"/>
         </w:rPr>
         <w:t>jkim3213@gatech.edu</w:t>
-      </w:r>
-    </w:p>
-    <w:p>
-      <w:pPr>
-        <w:ind w:right="118"/>
-        <w:rPr>
-          <w:rFonts w:eastAsia="Times New Roman"/>
-          <w:bCs/>
-          <w:sz w:val="24"/>
-          <w:szCs w:val="24"/>
-        </w:rPr>
-      </w:pPr>
-      <w:r>
-        <w:rPr>
-          <w:rFonts w:eastAsia="Times New Roman"/>
-          <w:bCs/>
-          <w:sz w:val="24"/>
-          <w:szCs w:val="24"/>
-        </w:rPr>
-        <w:t>github.com/jkim3213 | linkedin.com/in/jjkim3213</w:t>
       </w:r>
     </w:p>
     <w:p>
@@ -554,8 +536,6 @@
         </w:rPr>
         <w:t xml:space="preserve"> C/C++,</w:t>
       </w:r>
-      <w:bookmarkStart w:id="0" w:name="_GoBack"/>
-      <w:bookmarkEnd w:id="0"/>
       <w:r>
         <w:rPr>
           <w:rFonts w:eastAsia="Times New Roman"/>

</xml_diff>